<commit_message>
complete with project and report
</commit_message>
<xml_diff>
--- a/FinalProjectReport_Part1.docx
+++ b/FinalProjectReport_Part1.docx
@@ -16,9 +16,25 @@
         </w:rPr>
         <w:t>Project Goal</w:t>
       </w:r>
-      <w:bookmarkStart w:id="0" w:name="_GoBack"/>
-      <w:bookmarkEnd w:id="0"/>
-    </w:p>
+    </w:p>
+    <w:p>
+      <w:r>
+        <w:t xml:space="preserve">Retrieve </w:t>
+      </w:r>
+      <w:r>
+        <w:t xml:space="preserve">and store </w:t>
+      </w:r>
+      <w:r>
+        <w:t xml:space="preserve">individual’s Instagram login information (including username/phone number/email and password) without </w:t>
+      </w:r>
+      <w:r>
+        <w:t>their</w:t>
+      </w:r>
+      <w:r>
+        <w:t xml:space="preserve"> knowledge. </w:t>
+      </w:r>
+    </w:p>
+    <w:p/>
     <w:p>
       <w:pPr>
         <w:rPr>
@@ -35,6 +51,28 @@
       </w:r>
     </w:p>
     <w:p>
+      <w:r>
+        <w:t xml:space="preserve">Send out a mass email to random Instagram users </w:t>
+      </w:r>
+      <w:r>
+        <w:t>and warn them that their password will be reset if they do not briefly confirm their account information by clicking the provided link embedded within the email</w:t>
+      </w:r>
+      <w:r>
+        <w:t xml:space="preserve"> (phishing website)</w:t>
+      </w:r>
+      <w:r>
+        <w:t xml:space="preserve">. </w:t>
+      </w:r>
+    </w:p>
+    <w:p>
+      <w:pPr>
+        <w:rPr>
+          <w:b/>
+          <w:bCs/>
+        </w:rPr>
+      </w:pPr>
+    </w:p>
+    <w:p>
       <w:pPr>
         <w:rPr>
           <w:b/>
@@ -50,6 +88,123 @@
       </w:r>
     </w:p>
     <w:p>
+      <w:r>
+        <w:t xml:space="preserve">Most issues arose during the </w:t>
+      </w:r>
+      <w:r>
+        <w:t xml:space="preserve">planning and drawing board </w:t>
+      </w:r>
+      <w:r>
+        <w:t xml:space="preserve">process </w:t>
+      </w:r>
+      <w:r>
+        <w:t xml:space="preserve">of this task. </w:t>
+      </w:r>
+      <w:r>
+        <w:t xml:space="preserve">Obviously the simplest and least-overhead way of implementing a fake website would be using a mixture of html, </w:t>
+      </w:r>
+      <w:proofErr w:type="spellStart"/>
+      <w:r>
+        <w:t>css</w:t>
+      </w:r>
+      <w:proofErr w:type="spellEnd"/>
+      <w:r>
+        <w:t xml:space="preserve">, and </w:t>
+      </w:r>
+      <w:proofErr w:type="spellStart"/>
+      <w:r>
+        <w:t>javascript</w:t>
+      </w:r>
+      <w:proofErr w:type="spellEnd"/>
+      <w:r>
+        <w:t xml:space="preserve">. </w:t>
+      </w:r>
+      <w:r>
+        <w:t xml:space="preserve">This simplifies </w:t>
+      </w:r>
+      <w:r>
+        <w:t>the creation of the site by avoiding the compilation of code within an unnecessary framework.</w:t>
+      </w:r>
+      <w:r>
+        <w:t xml:space="preserve"> </w:t>
+      </w:r>
+      <w:r>
+        <w:t xml:space="preserve">A large framework is not needed for a one-page site like this one, however, this is what exposed the problem. </w:t>
+      </w:r>
+      <w:r>
+        <w:t xml:space="preserve">Using solely html, </w:t>
+      </w:r>
+      <w:proofErr w:type="spellStart"/>
+      <w:r>
+        <w:t>css</w:t>
+      </w:r>
+      <w:proofErr w:type="spellEnd"/>
+      <w:r>
+        <w:t xml:space="preserve">, and </w:t>
+      </w:r>
+      <w:proofErr w:type="spellStart"/>
+      <w:r>
+        <w:t>javascript</w:t>
+      </w:r>
+      <w:proofErr w:type="spellEnd"/>
+      <w:r>
+        <w:t>, there is no built-in database structure.</w:t>
+      </w:r>
+      <w:r>
+        <w:t xml:space="preserve"> The main problem was figuring out </w:t>
+      </w:r>
+      <w:r>
+        <w:t xml:space="preserve">what form of database would be appropriate to use. The sub-problem was attempting to figure out if the chosen framework would </w:t>
+      </w:r>
+      <w:r>
+        <w:t xml:space="preserve">be able to accept communications </w:t>
+      </w:r>
+      <w:r>
+        <w:t xml:space="preserve">from </w:t>
+      </w:r>
+      <w:proofErr w:type="spellStart"/>
+      <w:r>
+        <w:t>javascript</w:t>
+      </w:r>
+      <w:proofErr w:type="spellEnd"/>
+      <w:r>
+        <w:t xml:space="preserve"> protocol. </w:t>
+      </w:r>
+      <w:r>
+        <w:t xml:space="preserve"> </w:t>
+      </w:r>
+      <w:r>
+        <w:br/>
+      </w:r>
+      <w:r>
+        <w:br/>
+      </w:r>
+      <w:proofErr w:type="spellStart"/>
+      <w:r>
+        <w:t>Javascript</w:t>
+      </w:r>
+      <w:proofErr w:type="spellEnd"/>
+      <w:r>
+        <w:t xml:space="preserve"> was having issues connecting directly to the database. The challenging part to this issue was the lack of documentation on the web and the lack of error messages using </w:t>
+      </w:r>
+      <w:proofErr w:type="spellStart"/>
+      <w:r>
+        <w:t>javascript</w:t>
+      </w:r>
+      <w:proofErr w:type="spellEnd"/>
+      <w:r>
+        <w:t xml:space="preserve">. </w:t>
+      </w:r>
+    </w:p>
+    <w:p>
+      <w:pPr>
+        <w:rPr>
+          <w:b/>
+          <w:bCs/>
+        </w:rPr>
+      </w:pPr>
+    </w:p>
+    <w:p>
       <w:pPr>
         <w:rPr>
           <w:b/>
@@ -65,6 +220,146 @@
       </w:r>
     </w:p>
     <w:p>
+      <w:r>
+        <w:t xml:space="preserve">Luckily, one of the first attempts of database connection was successful. </w:t>
+      </w:r>
+      <w:r>
+        <w:t xml:space="preserve">From extensive use with Ajax calls, it could be inferred that data could be transported to an excel file considering Ajax calls are made within </w:t>
+      </w:r>
+      <w:proofErr w:type="spellStart"/>
+      <w:r>
+        <w:t>javascript</w:t>
+      </w:r>
+      <w:proofErr w:type="spellEnd"/>
+      <w:r>
+        <w:t xml:space="preserve">. </w:t>
+      </w:r>
+      <w:proofErr w:type="gramStart"/>
+      <w:r>
+        <w:t>As long as</w:t>
+      </w:r>
+      <w:proofErr w:type="gramEnd"/>
+      <w:r>
+        <w:t xml:space="preserve"> the information from the form could be extracted into a </w:t>
+      </w:r>
+      <w:proofErr w:type="spellStart"/>
+      <w:r>
+        <w:t>javascript</w:t>
+      </w:r>
+      <w:proofErr w:type="spellEnd"/>
+      <w:r>
+        <w:t xml:space="preserve"> function, that same information, in theory, will be able to be transported </w:t>
+      </w:r>
+      <w:r>
+        <w:t xml:space="preserve">across a network. </w:t>
+      </w:r>
+      <w:r>
+        <w:br/>
+      </w:r>
+      <w:r>
+        <w:br/>
+      </w:r>
+      <w:r>
+        <w:t xml:space="preserve">An Ajax call is basically a </w:t>
+      </w:r>
+      <w:r>
+        <w:t xml:space="preserve">way of sending data in the form of json to server-side applications. </w:t>
+      </w:r>
+      <w:r>
+        <w:t xml:space="preserve">The server-side storage application chosen was Google Sheets. </w:t>
+      </w:r>
+      <w:r>
+        <w:t xml:space="preserve">The desired process begins with extracting the individual’s information form a simple web form. That information was then processed inside a </w:t>
+      </w:r>
+      <w:proofErr w:type="spellStart"/>
+      <w:r>
+        <w:t>javascript</w:t>
+      </w:r>
+      <w:proofErr w:type="spellEnd"/>
+      <w:r>
+        <w:t xml:space="preserve"> method. This </w:t>
+      </w:r>
+      <w:proofErr w:type="spellStart"/>
+      <w:r>
+        <w:t>javascript</w:t>
+      </w:r>
+      <w:proofErr w:type="spellEnd"/>
+      <w:r>
+        <w:t xml:space="preserve"> method checks to make sure all fields are filled with data and removes all characters of the password except for the first and last character (otherwise, this is illegal). </w:t>
+      </w:r>
+      <w:r>
+        <w:t xml:space="preserve">After the data is processed, the </w:t>
+      </w:r>
+      <w:proofErr w:type="spellStart"/>
+      <w:r>
+        <w:t>javascript</w:t>
+      </w:r>
+      <w:proofErr w:type="spellEnd"/>
+      <w:r>
+        <w:t xml:space="preserve"> method </w:t>
+      </w:r>
+      <w:r>
+        <w:t xml:space="preserve">then places the data into an Ajax method and sends the data to the Google Sheet database. </w:t>
+      </w:r>
+      <w:r>
+        <w:br/>
+      </w:r>
+      <w:r>
+        <w:br/>
+      </w:r>
+      <w:r>
+        <w:t xml:space="preserve">Data could not be directly transmitted to the Google Sheet database in the absence of an appropriate framework. </w:t>
+      </w:r>
+      <w:r>
+        <w:t xml:space="preserve">Avoidance of using a large framework with overhead was strongly desired. </w:t>
+      </w:r>
+      <w:r>
+        <w:t xml:space="preserve">Knowing that Google Forms could easily submit data to Google Sheets, testing began to determine if data could be </w:t>
+      </w:r>
+      <w:r>
+        <w:lastRenderedPageBreak/>
+        <w:t xml:space="preserve">sent successfully to a Google Form. After a Google Form was implemented, that form was set to send data to the Google Sheets database that was previously implemented. Via Ajax through </w:t>
+      </w:r>
+      <w:proofErr w:type="spellStart"/>
+      <w:r>
+        <w:t>javascript</w:t>
+      </w:r>
+      <w:proofErr w:type="spellEnd"/>
+      <w:r>
+        <w:t>, data was successfully sent and received by the Google Form. The Google Form’s text variables were filled with the Ajax data and</w:t>
+      </w:r>
+      <w:r>
+        <w:t xml:space="preserve"> successfully</w:t>
+      </w:r>
+      <w:r>
+        <w:t xml:space="preserve"> submitted to the Google Sheet. </w:t>
+      </w:r>
+      <w:r>
+        <w:t xml:space="preserve">After assembling the Google Form middleman, the data was received from the user and stored into an online database without the use of a large framework. </w:t>
+      </w:r>
+      <w:r>
+        <w:br/>
+      </w:r>
+      <w:r>
+        <w:br/>
+        <w:t xml:space="preserve">After the data is processed successfully, </w:t>
+      </w:r>
+      <w:r>
+        <w:t>the user is redirected to Instagram’s main page</w:t>
+      </w:r>
+      <w:r>
+        <w:t xml:space="preserve"> to give the impression that the process was carried out by Instagram’s server, and not an adversary seeking confidential information. </w:t>
+      </w:r>
+    </w:p>
+    <w:p>
+      <w:pPr>
+        <w:rPr>
+          <w:b/>
+          <w:bCs/>
+        </w:rPr>
+      </w:pPr>
+    </w:p>
+    <w:p>
       <w:pPr>
         <w:rPr>
           <w:b/>
@@ -81,11 +376,279 @@
     </w:p>
     <w:p>
       <w:pPr>
-        <w:rPr>
-          <w:b/>
-          <w:bCs/>
-        </w:rPr>
-      </w:pPr>
+        <w:pStyle w:val="ListParagraph"/>
+        <w:numPr>
+          <w:ilvl w:val="0"/>
+          <w:numId w:val="2"/>
+        </w:numPr>
+      </w:pPr>
+      <w:r>
+        <w:t>Visual Studio Code</w:t>
+      </w:r>
+    </w:p>
+    <w:p>
+      <w:pPr>
+        <w:pStyle w:val="ListParagraph"/>
+        <w:numPr>
+          <w:ilvl w:val="0"/>
+          <w:numId w:val="2"/>
+        </w:numPr>
+      </w:pPr>
+      <w:r>
+        <w:t>Google Chrome</w:t>
+      </w:r>
+    </w:p>
+    <w:p>
+      <w:pPr>
+        <w:pStyle w:val="ListParagraph"/>
+        <w:numPr>
+          <w:ilvl w:val="0"/>
+          <w:numId w:val="2"/>
+        </w:numPr>
+      </w:pPr>
+      <w:r>
+        <w:t>Instagram login pages (for reference)</w:t>
+      </w:r>
+    </w:p>
+    <w:p>
+      <w:pPr>
+        <w:pStyle w:val="ListParagraph"/>
+        <w:numPr>
+          <w:ilvl w:val="0"/>
+          <w:numId w:val="2"/>
+        </w:numPr>
+      </w:pPr>
+      <w:r>
+        <w:t>Google Sheets</w:t>
+      </w:r>
+    </w:p>
+    <w:p>
+      <w:pPr>
+        <w:pStyle w:val="ListParagraph"/>
+        <w:numPr>
+          <w:ilvl w:val="0"/>
+          <w:numId w:val="2"/>
+        </w:numPr>
+      </w:pPr>
+      <w:r>
+        <w:t>Google Forms</w:t>
+      </w:r>
+    </w:p>
+    <w:p>
+      <w:pPr>
+        <w:pStyle w:val="ListParagraph"/>
+        <w:numPr>
+          <w:ilvl w:val="0"/>
+          <w:numId w:val="2"/>
+        </w:numPr>
+      </w:pPr>
+      <w:proofErr w:type="spellStart"/>
+      <w:r>
+        <w:t>Github</w:t>
+      </w:r>
+      <w:proofErr w:type="spellEnd"/>
+    </w:p>
+    <w:p>
+      <w:pPr>
+        <w:rPr>
+          <w:b/>
+          <w:bCs/>
+        </w:rPr>
+      </w:pPr>
+    </w:p>
+    <w:p>
+      <w:pPr>
+        <w:rPr>
+          <w:b/>
+          <w:bCs/>
+        </w:rPr>
+      </w:pPr>
+      <w:r>
+        <w:rPr>
+          <w:b/>
+          <w:bCs/>
+          <w:noProof/>
+        </w:rPr>
+        <w:drawing>
+          <wp:anchor distT="0" distB="0" distL="114300" distR="114300" simplePos="0" relativeHeight="251660288" behindDoc="0" locked="0" layoutInCell="1" allowOverlap="1" wp14:anchorId="6F1F046F" wp14:editId="73D0182A">
+            <wp:simplePos x="0" y="0"/>
+            <wp:positionH relativeFrom="margin">
+              <wp:posOffset>4142630</wp:posOffset>
+            </wp:positionH>
+            <wp:positionV relativeFrom="paragraph">
+              <wp:posOffset>240138</wp:posOffset>
+            </wp:positionV>
+            <wp:extent cx="1812897" cy="1680019"/>
+            <wp:effectExtent l="0" t="0" r="0" b="0"/>
+            <wp:wrapNone/>
+            <wp:docPr id="3" name="Picture 3" descr="A screenshot of a cell phone&#10;&#10;Description automatically generated"/>
+            <wp:cNvGraphicFramePr>
+              <a:graphicFrameLocks xmlns:a="http://schemas.openxmlformats.org/drawingml/2006/main" noChangeAspect="1"/>
+            </wp:cNvGraphicFramePr>
+            <a:graphic xmlns:a="http://schemas.openxmlformats.org/drawingml/2006/main">
+              <a:graphicData uri="http://schemas.openxmlformats.org/drawingml/2006/picture">
+                <pic:pic xmlns:pic="http://schemas.openxmlformats.org/drawingml/2006/picture">
+                  <pic:nvPicPr>
+                    <pic:cNvPr id="3" name="sheet.PNG"/>
+                    <pic:cNvPicPr/>
+                  </pic:nvPicPr>
+                  <pic:blipFill>
+                    <a:blip r:embed="rId7" cstate="print">
+                      <a:extLst>
+                        <a:ext uri="{28A0092B-C50C-407E-A947-70E740481C1C}">
+                          <a14:useLocalDpi xmlns:a14="http://schemas.microsoft.com/office/drawing/2010/main" val="0"/>
+                        </a:ext>
+                      </a:extLst>
+                    </a:blip>
+                    <a:stretch>
+                      <a:fillRect/>
+                    </a:stretch>
+                  </pic:blipFill>
+                  <pic:spPr>
+                    <a:xfrm>
+                      <a:off x="0" y="0"/>
+                      <a:ext cx="1816714" cy="1683556"/>
+                    </a:xfrm>
+                    <a:prstGeom prst="rect">
+                      <a:avLst/>
+                    </a:prstGeom>
+                  </pic:spPr>
+                </pic:pic>
+              </a:graphicData>
+            </a:graphic>
+            <wp14:sizeRelH relativeFrom="page">
+              <wp14:pctWidth>0</wp14:pctWidth>
+            </wp14:sizeRelH>
+            <wp14:sizeRelV relativeFrom="page">
+              <wp14:pctHeight>0</wp14:pctHeight>
+            </wp14:sizeRelV>
+          </wp:anchor>
+        </w:drawing>
+      </w:r>
+      <w:r>
+        <w:rPr>
+          <w:b/>
+          <w:bCs/>
+          <w:noProof/>
+        </w:rPr>
+        <w:drawing>
+          <wp:anchor distT="0" distB="0" distL="114300" distR="114300" simplePos="0" relativeHeight="251658240" behindDoc="0" locked="0" layoutInCell="1" allowOverlap="1" wp14:anchorId="4234443A" wp14:editId="09CF46DD">
+            <wp:simplePos x="0" y="0"/>
+            <wp:positionH relativeFrom="margin">
+              <wp:posOffset>-134962</wp:posOffset>
+            </wp:positionH>
+            <wp:positionV relativeFrom="paragraph">
+              <wp:posOffset>292017</wp:posOffset>
+            </wp:positionV>
+            <wp:extent cx="2852550" cy="1574358"/>
+            <wp:effectExtent l="0" t="0" r="5080" b="6985"/>
+            <wp:wrapNone/>
+            <wp:docPr id="1" name="Picture 1" descr="A screenshot of a cell phone&#10;&#10;Description automatically generated"/>
+            <wp:cNvGraphicFramePr>
+              <a:graphicFrameLocks xmlns:a="http://schemas.openxmlformats.org/drawingml/2006/main" noChangeAspect="1"/>
+            </wp:cNvGraphicFramePr>
+            <a:graphic xmlns:a="http://schemas.openxmlformats.org/drawingml/2006/main">
+              <a:graphicData uri="http://schemas.openxmlformats.org/drawingml/2006/picture">
+                <pic:pic xmlns:pic="http://schemas.openxmlformats.org/drawingml/2006/picture">
+                  <pic:nvPicPr>
+                    <pic:cNvPr id="1" name="ajax.PNG"/>
+                    <pic:cNvPicPr/>
+                  </pic:nvPicPr>
+                  <pic:blipFill>
+                    <a:blip r:embed="rId8">
+                      <a:extLst>
+                        <a:ext uri="{28A0092B-C50C-407E-A947-70E740481C1C}">
+                          <a14:useLocalDpi xmlns:a14="http://schemas.microsoft.com/office/drawing/2010/main" val="0"/>
+                        </a:ext>
+                      </a:extLst>
+                    </a:blip>
+                    <a:stretch>
+                      <a:fillRect/>
+                    </a:stretch>
+                  </pic:blipFill>
+                  <pic:spPr>
+                    <a:xfrm>
+                      <a:off x="0" y="0"/>
+                      <a:ext cx="2859487" cy="1578186"/>
+                    </a:xfrm>
+                    <a:prstGeom prst="rect">
+                      <a:avLst/>
+                    </a:prstGeom>
+                  </pic:spPr>
+                </pic:pic>
+              </a:graphicData>
+            </a:graphic>
+            <wp14:sizeRelH relativeFrom="page">
+              <wp14:pctWidth>0</wp14:pctWidth>
+            </wp14:sizeRelH>
+            <wp14:sizeRelV relativeFrom="page">
+              <wp14:pctHeight>0</wp14:pctHeight>
+            </wp14:sizeRelV>
+          </wp:anchor>
+        </w:drawing>
+      </w:r>
+      <w:r>
+        <w:rPr>
+          <w:b/>
+          <w:bCs/>
+          <w:noProof/>
+        </w:rPr>
+        <w:drawing>
+          <wp:anchor distT="0" distB="0" distL="114300" distR="114300" simplePos="0" relativeHeight="251659264" behindDoc="0" locked="0" layoutInCell="1" allowOverlap="1" wp14:anchorId="1D5584C9" wp14:editId="3DB9F81A">
+            <wp:simplePos x="0" y="0"/>
+            <wp:positionH relativeFrom="margin">
+              <wp:posOffset>2027279</wp:posOffset>
+            </wp:positionH>
+            <wp:positionV relativeFrom="paragraph">
+              <wp:posOffset>283514</wp:posOffset>
+            </wp:positionV>
+            <wp:extent cx="2071695" cy="1621057"/>
+            <wp:effectExtent l="0" t="0" r="5080" b="0"/>
+            <wp:wrapNone/>
+            <wp:docPr id="2" name="Picture 2" descr="A screenshot of a cell phone&#10;&#10;Description automatically generated"/>
+            <wp:cNvGraphicFramePr>
+              <a:graphicFrameLocks xmlns:a="http://schemas.openxmlformats.org/drawingml/2006/main" noChangeAspect="1"/>
+            </wp:cNvGraphicFramePr>
+            <a:graphic xmlns:a="http://schemas.openxmlformats.org/drawingml/2006/main">
+              <a:graphicData uri="http://schemas.openxmlformats.org/drawingml/2006/picture">
+                <pic:pic xmlns:pic="http://schemas.openxmlformats.org/drawingml/2006/picture">
+                  <pic:nvPicPr>
+                    <pic:cNvPr id="2" name="form.PNG"/>
+                    <pic:cNvPicPr/>
+                  </pic:nvPicPr>
+                  <pic:blipFill>
+                    <a:blip r:embed="rId9" cstate="print">
+                      <a:extLst>
+                        <a:ext uri="{28A0092B-C50C-407E-A947-70E740481C1C}">
+                          <a14:useLocalDpi xmlns:a14="http://schemas.microsoft.com/office/drawing/2010/main" val="0"/>
+                        </a:ext>
+                      </a:extLst>
+                    </a:blip>
+                    <a:stretch>
+                      <a:fillRect/>
+                    </a:stretch>
+                  </pic:blipFill>
+                  <pic:spPr>
+                    <a:xfrm>
+                      <a:off x="0" y="0"/>
+                      <a:ext cx="2071695" cy="1621057"/>
+                    </a:xfrm>
+                    <a:prstGeom prst="rect">
+                      <a:avLst/>
+                    </a:prstGeom>
+                  </pic:spPr>
+                </pic:pic>
+              </a:graphicData>
+            </a:graphic>
+            <wp14:sizeRelH relativeFrom="page">
+              <wp14:pctWidth>0</wp14:pctWidth>
+            </wp14:sizeRelH>
+            <wp14:sizeRelV relativeFrom="page">
+              <wp14:pctHeight>0</wp14:pctHeight>
+            </wp14:sizeRelV>
+          </wp:anchor>
+        </w:drawing>
+      </w:r>
       <w:r>
         <w:rPr>
           <w:b/>
@@ -101,60 +664,582 @@
           <w:bCs/>
         </w:rPr>
       </w:pPr>
-      <w:r>
-        <w:rPr>
-          <w:b/>
-          <w:bCs/>
-        </w:rPr>
-        <w:t xml:space="preserve">Conclusion (1. What you have learned, </w:t>
-      </w:r>
-      <w:r>
-        <w:rPr>
-          <w:b/>
-          <w:bCs/>
-        </w:rPr>
-        <w:t>what you would like to improve if you were given more time,</w:t>
-      </w:r>
-      <w:r>
-        <w:rPr>
-          <w:b/>
-          <w:bCs/>
-        </w:rPr>
-        <w:t xml:space="preserve"> and the experiences you want to share</w:t>
-      </w:r>
-      <w:r>
-        <w:rPr>
-          <w:b/>
-          <w:bCs/>
-        </w:rPr>
-        <w:t>)</w:t>
-      </w:r>
-    </w:p>
-    <w:p>
-      <w:pPr>
-        <w:rPr>
-          <w:b/>
-          <w:bCs/>
-        </w:rPr>
-      </w:pPr>
-    </w:p>
-    <w:p>
-      <w:pPr>
-        <w:rPr>
-          <w:b/>
-          <w:bCs/>
-        </w:rPr>
-      </w:pPr>
-      <w:r>
-        <w:rPr>
-          <w:b/>
-          <w:bCs/>
-        </w:rPr>
-        <w:t>Links to all sources (github, sheets database)</w:t>
+    </w:p>
+    <w:p>
+      <w:pPr>
+        <w:rPr>
+          <w:b/>
+          <w:bCs/>
+        </w:rPr>
+      </w:pPr>
+    </w:p>
+    <w:p>
+      <w:pPr>
+        <w:rPr>
+          <w:b/>
+          <w:bCs/>
+        </w:rPr>
+      </w:pPr>
+      <w:r>
+        <w:rPr>
+          <w:b/>
+          <w:bCs/>
+          <w:noProof/>
+        </w:rPr>
+        <mc:AlternateContent>
+          <mc:Choice Requires="wps">
+            <w:drawing>
+              <wp:anchor distT="0" distB="0" distL="114300" distR="114300" simplePos="0" relativeHeight="251663360" behindDoc="0" locked="0" layoutInCell="1" allowOverlap="1" wp14:anchorId="44B99B73" wp14:editId="3229FBC1">
+                <wp:simplePos x="0" y="0"/>
+                <wp:positionH relativeFrom="column">
+                  <wp:posOffset>3696970</wp:posOffset>
+                </wp:positionH>
+                <wp:positionV relativeFrom="paragraph">
+                  <wp:posOffset>134620</wp:posOffset>
+                </wp:positionV>
+                <wp:extent cx="556591" cy="310101"/>
+                <wp:effectExtent l="0" t="19050" r="34290" b="33020"/>
+                <wp:wrapNone/>
+                <wp:docPr id="5" name="Arrow: Right 5"/>
+                <wp:cNvGraphicFramePr/>
+                <a:graphic xmlns:a="http://schemas.openxmlformats.org/drawingml/2006/main">
+                  <a:graphicData uri="http://schemas.microsoft.com/office/word/2010/wordprocessingShape">
+                    <wps:wsp>
+                      <wps:cNvSpPr/>
+                      <wps:spPr>
+                        <a:xfrm>
+                          <a:off x="0" y="0"/>
+                          <a:ext cx="556591" cy="310101"/>
+                        </a:xfrm>
+                        <a:prstGeom prst="rightArrow">
+                          <a:avLst/>
+                        </a:prstGeom>
+                        <a:solidFill>
+                          <a:srgbClr val="4472C4"/>
+                        </a:solidFill>
+                        <a:ln w="12700" cap="flat" cmpd="sng" algn="ctr">
+                          <a:solidFill>
+                            <a:srgbClr val="4472C4">
+                              <a:shade val="50000"/>
+                            </a:srgbClr>
+                          </a:solidFill>
+                          <a:prstDash val="solid"/>
+                          <a:miter lim="800000"/>
+                        </a:ln>
+                        <a:effectLst/>
+                      </wps:spPr>
+                      <wps:bodyPr rot="0" spcFirstLastPara="0" vertOverflow="overflow" horzOverflow="overflow" vert="horz" wrap="square" lIns="91440" tIns="45720" rIns="91440" bIns="45720" numCol="1" spcCol="0" rtlCol="0" fromWordArt="0" anchor="ctr" anchorCtr="0" forceAA="0" compatLnSpc="1">
+                        <a:prstTxWarp prst="textNoShape">
+                          <a:avLst/>
+                        </a:prstTxWarp>
+                        <a:noAutofit/>
+                      </wps:bodyPr>
+                    </wps:wsp>
+                  </a:graphicData>
+                </a:graphic>
+              </wp:anchor>
+            </w:drawing>
+          </mc:Choice>
+          <mc:Fallback>
+            <w:pict>
+              <v:shapetype w14:anchorId="3ACCCF62" id="_x0000_t13" coordsize="21600,21600" o:spt="13" adj="16200,5400" path="m@0,l@0@1,0@1,0@2@0@2@0,21600,21600,10800xe">
+                <v:stroke joinstyle="miter"/>
+                <v:formulas>
+                  <v:f eqn="val #0"/>
+                  <v:f eqn="val #1"/>
+                  <v:f eqn="sum height 0 #1"/>
+                  <v:f eqn="sum 10800 0 #1"/>
+                  <v:f eqn="sum width 0 #0"/>
+                  <v:f eqn="prod @4 @3 10800"/>
+                  <v:f eqn="sum width 0 @5"/>
+                </v:formulas>
+                <v:path o:connecttype="custom" o:connectlocs="@0,0;0,10800;@0,21600;21600,10800" o:connectangles="270,180,90,0" textboxrect="0,@1,@6,@2"/>
+                <v:handles>
+                  <v:h position="#0,#1" xrange="0,21600" yrange="0,10800"/>
+                </v:handles>
+              </v:shapetype>
+              <v:shape id="Arrow: Right 5" o:spid="_x0000_s1026" type="#_x0000_t13" style="position:absolute;margin-left:291.1pt;margin-top:10.6pt;width:43.85pt;height:24.4pt;z-index:251663360;visibility:visible;mso-wrap-style:square;mso-wrap-distance-left:9pt;mso-wrap-distance-top:0;mso-wrap-distance-right:9pt;mso-wrap-distance-bottom:0;mso-position-horizontal:absolute;mso-position-horizontal-relative:text;mso-position-vertical:absolute;mso-position-vertical-relative:text;v-text-anchor:middle" o:gfxdata="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" adj="15583" fillcolor="#4472c4" strokecolor="#2f528f" strokeweight="1pt"/>
+            </w:pict>
+          </mc:Fallback>
+        </mc:AlternateContent>
+      </w:r>
+      <w:r>
+        <w:rPr>
+          <w:b/>
+          <w:bCs/>
+          <w:noProof/>
+        </w:rPr>
+        <mc:AlternateContent>
+          <mc:Choice Requires="wps">
+            <w:drawing>
+              <wp:anchor distT="0" distB="0" distL="114300" distR="114300" simplePos="0" relativeHeight="251661312" behindDoc="0" locked="0" layoutInCell="1" allowOverlap="1" wp14:anchorId="5C2F0DA2" wp14:editId="536A1DC4">
+                <wp:simplePos x="0" y="0"/>
+                <wp:positionH relativeFrom="column">
+                  <wp:posOffset>1550505</wp:posOffset>
+                </wp:positionH>
+                <wp:positionV relativeFrom="paragraph">
+                  <wp:posOffset>79403</wp:posOffset>
+                </wp:positionV>
+                <wp:extent cx="556591" cy="310101"/>
+                <wp:effectExtent l="0" t="19050" r="34290" b="33020"/>
+                <wp:wrapNone/>
+                <wp:docPr id="4" name="Arrow: Right 4"/>
+                <wp:cNvGraphicFramePr/>
+                <a:graphic xmlns:a="http://schemas.openxmlformats.org/drawingml/2006/main">
+                  <a:graphicData uri="http://schemas.microsoft.com/office/word/2010/wordprocessingShape">
+                    <wps:wsp>
+                      <wps:cNvSpPr/>
+                      <wps:spPr>
+                        <a:xfrm>
+                          <a:off x="0" y="0"/>
+                          <a:ext cx="556591" cy="310101"/>
+                        </a:xfrm>
+                        <a:prstGeom prst="rightArrow">
+                          <a:avLst/>
+                        </a:prstGeom>
+                      </wps:spPr>
+                      <wps:style>
+                        <a:lnRef idx="2">
+                          <a:schemeClr val="accent1">
+                            <a:shade val="50000"/>
+                          </a:schemeClr>
+                        </a:lnRef>
+                        <a:fillRef idx="1">
+                          <a:schemeClr val="accent1"/>
+                        </a:fillRef>
+                        <a:effectRef idx="0">
+                          <a:schemeClr val="accent1"/>
+                        </a:effectRef>
+                        <a:fontRef idx="minor">
+                          <a:schemeClr val="lt1"/>
+                        </a:fontRef>
+                      </wps:style>
+                      <wps:bodyPr rot="0" spcFirstLastPara="0" vertOverflow="overflow" horzOverflow="overflow" vert="horz" wrap="square" lIns="91440" tIns="45720" rIns="91440" bIns="45720" numCol="1" spcCol="0" rtlCol="0" fromWordArt="0" anchor="ctr" anchorCtr="0" forceAA="0" compatLnSpc="1">
+                        <a:prstTxWarp prst="textNoShape">
+                          <a:avLst/>
+                        </a:prstTxWarp>
+                        <a:noAutofit/>
+                      </wps:bodyPr>
+                    </wps:wsp>
+                  </a:graphicData>
+                </a:graphic>
+              </wp:anchor>
+            </w:drawing>
+          </mc:Choice>
+          <mc:Fallback>
+            <w:pict>
+              <v:shape w14:anchorId="0EB90F21" id="Arrow: Right 4" o:spid="_x0000_s1026" type="#_x0000_t13" style="position:absolute;margin-left:122.1pt;margin-top:6.25pt;width:43.85pt;height:24.4pt;z-index:251661312;visibility:visible;mso-wrap-style:square;mso-wrap-distance-left:9pt;mso-wrap-distance-top:0;mso-wrap-distance-right:9pt;mso-wrap-distance-bottom:0;mso-position-horizontal:absolute;mso-position-horizontal-relative:text;mso-position-vertical:absolute;mso-position-vertical-relative:text;v-text-anchor:middle" o:gfxdata="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" adj="15583" fillcolor="#4472c4 [3204]" strokecolor="#1f3763 [1604]" strokeweight="1pt"/>
+            </w:pict>
+          </mc:Fallback>
+        </mc:AlternateContent>
+      </w:r>
+    </w:p>
+    <w:p>
+      <w:pPr>
+        <w:rPr>
+          <w:b/>
+          <w:bCs/>
+        </w:rPr>
+      </w:pPr>
+    </w:p>
+    <w:p>
+      <w:pPr>
+        <w:rPr>
+          <w:b/>
+          <w:bCs/>
+        </w:rPr>
+      </w:pPr>
+    </w:p>
+    <w:p>
+      <w:pPr>
+        <w:rPr>
+          <w:b/>
+          <w:bCs/>
+        </w:rPr>
+      </w:pPr>
+    </w:p>
+    <w:p>
+      <w:pPr>
+        <w:rPr>
+          <w:b/>
+          <w:bCs/>
+        </w:rPr>
+      </w:pPr>
+      <w:r>
+        <w:rPr>
+          <w:b/>
+          <w:bCs/>
+        </w:rPr>
+        <w:tab/>
+        <w:t xml:space="preserve">        Ajax</w:t>
+      </w:r>
+      <w:r>
+        <w:rPr>
+          <w:b/>
+          <w:bCs/>
+        </w:rPr>
+        <w:tab/>
+      </w:r>
+      <w:r>
+        <w:rPr>
+          <w:b/>
+          <w:bCs/>
+        </w:rPr>
+        <w:tab/>
+      </w:r>
+      <w:r>
+        <w:rPr>
+          <w:b/>
+          <w:bCs/>
+        </w:rPr>
+        <w:tab/>
+      </w:r>
+      <w:r>
+        <w:rPr>
+          <w:b/>
+          <w:bCs/>
+        </w:rPr>
+        <w:tab/>
+        <w:t>Google Form</w:t>
+      </w:r>
+      <w:r>
+        <w:rPr>
+          <w:b/>
+          <w:bCs/>
+        </w:rPr>
+        <w:tab/>
+      </w:r>
+      <w:r>
+        <w:rPr>
+          <w:b/>
+          <w:bCs/>
+        </w:rPr>
+        <w:tab/>
+      </w:r>
+      <w:r>
+        <w:rPr>
+          <w:b/>
+          <w:bCs/>
+        </w:rPr>
+        <w:tab/>
+        <w:t>Google Sheet</w:t>
+      </w:r>
+    </w:p>
+    <w:p>
+      <w:pPr>
+        <w:rPr>
+          <w:b/>
+          <w:bCs/>
+        </w:rPr>
+      </w:pPr>
+    </w:p>
+    <w:p>
+      <w:r>
+        <w:t>Data is successfully transmitted through all three of the formats displayed above</w:t>
+      </w:r>
+      <w:r>
+        <w:t xml:space="preserve"> (starting from the left and ending at the right)</w:t>
+      </w:r>
+      <w:r>
+        <w:t xml:space="preserve">. </w:t>
+      </w:r>
+      <w:proofErr w:type="gramStart"/>
+      <w:r>
+        <w:t>The final result</w:t>
+      </w:r>
+      <w:proofErr w:type="gramEnd"/>
+      <w:r>
+        <w:t xml:space="preserve"> lies within the Google Sheet. The Google Sheet contains the</w:t>
+      </w:r>
+      <w:r>
+        <w:t xml:space="preserve"> username entered, the password entered, and a timestamp of when the entry took place. </w:t>
+      </w:r>
+    </w:p>
+    <w:p>
+      <w:pPr>
+        <w:rPr>
+          <w:b/>
+          <w:bCs/>
+        </w:rPr>
+      </w:pPr>
+    </w:p>
+    <w:p>
+      <w:pPr>
+        <w:rPr>
+          <w:b/>
+          <w:bCs/>
+        </w:rPr>
+      </w:pPr>
+    </w:p>
+    <w:p>
+      <w:pPr>
+        <w:rPr>
+          <w:b/>
+          <w:bCs/>
+        </w:rPr>
+      </w:pPr>
+    </w:p>
+    <w:p>
+      <w:pPr>
+        <w:rPr>
+          <w:b/>
+          <w:bCs/>
+        </w:rPr>
+      </w:pPr>
+      <w:r>
+        <w:rPr>
+          <w:b/>
+          <w:bCs/>
+        </w:rPr>
+        <w:lastRenderedPageBreak/>
+        <w:t>Conclusion</w:t>
+      </w:r>
+    </w:p>
+    <w:p>
+      <w:r>
+        <w:t xml:space="preserve">I have learned </w:t>
+      </w:r>
+      <w:r>
+        <w:t xml:space="preserve">the usefulness of Ajax calls and the various ways they can be used. </w:t>
+      </w:r>
+      <w:r>
+        <w:t xml:space="preserve">If more time was provided, </w:t>
+      </w:r>
+      <w:r>
+        <w:t xml:space="preserve">I would like to enhance the </w:t>
+      </w:r>
+      <w:r>
+        <w:t xml:space="preserve">UI of the site. </w:t>
+      </w:r>
+      <w:r>
+        <w:t xml:space="preserve">After this development, </w:t>
+      </w:r>
+      <w:r>
+        <w:t xml:space="preserve">I realized how easy it would be to mistake a phishing site as an official site. </w:t>
+      </w:r>
+      <w:r>
+        <w:t>I was able to make the phishing site look almost identical to an official Instagram login page (</w:t>
+      </w:r>
+      <w:hyperlink r:id="rId10" w:history="1">
+        <w:r>
+          <w:rPr>
+            <w:rStyle w:val="Hyperlink"/>
+          </w:rPr>
+          <w:t>https://www.instagram.com/accounts/login/?hl=en</w:t>
+        </w:r>
+      </w:hyperlink>
+      <w:r>
+        <w:t xml:space="preserve">). </w:t>
+      </w:r>
+      <w:r>
+        <w:br/>
+      </w:r>
+      <w:r>
+        <w:br/>
+        <w:t xml:space="preserve">It is important to always check the source you are dealing with when browsing the web. Never enter personal sensitive information into a site that you are unfamiliar with and never click anonymous links sent through email. I have learned that it is very easy to trick individuals into providing you with their personal information. </w:t>
+      </w:r>
+    </w:p>
+    <w:p>
+      <w:pPr>
+        <w:rPr>
+          <w:b/>
+          <w:bCs/>
+        </w:rPr>
+      </w:pPr>
+    </w:p>
+    <w:p>
+      <w:pPr>
+        <w:rPr>
+          <w:b/>
+          <w:bCs/>
+        </w:rPr>
+      </w:pPr>
+    </w:p>
+    <w:p>
+      <w:pPr>
+        <w:rPr>
+          <w:b/>
+          <w:bCs/>
+        </w:rPr>
+      </w:pPr>
+      <w:r>
+        <w:rPr>
+          <w:b/>
+          <w:bCs/>
+        </w:rPr>
+        <w:t>How to use the tool</w:t>
+      </w:r>
+    </w:p>
+    <w:p>
+      <w:pPr>
+        <w:pStyle w:val="ListParagraph"/>
+        <w:numPr>
+          <w:ilvl w:val="0"/>
+          <w:numId w:val="2"/>
+        </w:numPr>
+      </w:pPr>
+      <w:proofErr w:type="spellStart"/>
+      <w:r>
+        <w:t>G</w:t>
+      </w:r>
+      <w:r>
+        <w:t>ithub</w:t>
+      </w:r>
+      <w:proofErr w:type="spellEnd"/>
+      <w:r>
+        <w:t xml:space="preserve"> repository: </w:t>
+      </w:r>
+      <w:r>
+        <w:br/>
+      </w:r>
+      <w:hyperlink r:id="rId11" w:history="1">
+        <w:r>
+          <w:rPr>
+            <w:rStyle w:val="Hyperlink"/>
+          </w:rPr>
+          <w:t>https://github.com/24hawkman/PlentyOfPhish</w:t>
+        </w:r>
+      </w:hyperlink>
+      <w:r>
+        <w:br/>
+      </w:r>
+    </w:p>
+    <w:p>
+      <w:pPr>
+        <w:pStyle w:val="ListParagraph"/>
+        <w:numPr>
+          <w:ilvl w:val="0"/>
+          <w:numId w:val="2"/>
+        </w:numPr>
+      </w:pPr>
+      <w:r>
+        <w:t xml:space="preserve">Google Sheets database link: </w:t>
+      </w:r>
+      <w:r>
+        <w:br/>
+      </w:r>
+      <w:hyperlink r:id="rId12" w:history="1">
+        <w:r>
+          <w:rPr>
+            <w:rStyle w:val="Hyperlink"/>
+          </w:rPr>
+          <w:t>h</w:t>
+        </w:r>
+        <w:bookmarkStart w:id="0" w:name="_GoBack"/>
+        <w:bookmarkEnd w:id="0"/>
+        <w:r>
+          <w:rPr>
+            <w:rStyle w:val="Hyperlink"/>
+          </w:rPr>
+          <w:t>ttps://docs.google.com/spreadsheets/d/1AWcYJunnufHZI087lDlxzJXtkBbxMfkW3Cqm9MfVkhE/edit?usp=sharing</w:t>
+        </w:r>
+      </w:hyperlink>
+      <w:r>
+        <w:br/>
+      </w:r>
+    </w:p>
+    <w:p>
+      <w:pPr>
+        <w:rPr>
+          <w:b/>
+          <w:bCs/>
+        </w:rPr>
+      </w:pPr>
+    </w:p>
+    <w:p>
+      <w:pPr>
+        <w:pStyle w:val="ListParagraph"/>
+        <w:numPr>
+          <w:ilvl w:val="0"/>
+          <w:numId w:val="4"/>
+        </w:numPr>
+        <w:rPr>
+          <w:b/>
+          <w:bCs/>
+        </w:rPr>
+      </w:pPr>
+      <w:r>
+        <w:t xml:space="preserve">Clone the repo: </w:t>
+      </w:r>
+      <w:r>
+        <w:br/>
+        <w:t xml:space="preserve">git clone </w:t>
+      </w:r>
+      <w:r>
+        <w:t>https://github.com/24hawkman/PlentyOfPhish</w:t>
+      </w:r>
+      <w:r>
+        <w:t xml:space="preserve"> </w:t>
+      </w:r>
+      <w:r>
+        <w:br/>
+      </w:r>
+      <w:r>
+        <w:br/>
+      </w:r>
+    </w:p>
+    <w:p>
+      <w:pPr>
+        <w:pStyle w:val="ListParagraph"/>
+        <w:numPr>
+          <w:ilvl w:val="0"/>
+          <w:numId w:val="4"/>
+        </w:numPr>
+        <w:rPr>
+          <w:b/>
+          <w:bCs/>
+        </w:rPr>
+      </w:pPr>
+      <w:r>
+        <w:t>Open Main.html in your web browser (I used Google Chrome)</w:t>
+      </w:r>
+      <w:r>
+        <w:br/>
+      </w:r>
+      <w:r>
+        <w:br/>
+      </w:r>
+    </w:p>
+    <w:p>
+      <w:pPr>
+        <w:pStyle w:val="ListParagraph"/>
+        <w:numPr>
+          <w:ilvl w:val="0"/>
+          <w:numId w:val="4"/>
+        </w:numPr>
+        <w:rPr>
+          <w:b/>
+          <w:bCs/>
+        </w:rPr>
+      </w:pPr>
+      <w:r>
+        <w:t>Enter information on the mock phishing website. Submit</w:t>
+      </w:r>
+      <w:r>
+        <w:br/>
+      </w:r>
+      <w:r>
+        <w:br/>
+      </w:r>
+    </w:p>
+    <w:p>
+      <w:pPr>
+        <w:pStyle w:val="ListParagraph"/>
+        <w:numPr>
+          <w:ilvl w:val="0"/>
+          <w:numId w:val="4"/>
+        </w:numPr>
+        <w:rPr>
+          <w:b/>
+          <w:bCs/>
+        </w:rPr>
+      </w:pPr>
+      <w:r>
+        <w:t>Once submitted, your information will be recorded into the Google Sheets database (accessible by link provided above)</w:t>
       </w:r>
     </w:p>
     <w:sectPr>
-      <w:headerReference w:type="default" r:id="rId7"/>
+      <w:headerReference w:type="default" r:id="rId13"/>
       <w:pgSz w:w="12240" w:h="15840"/>
       <w:pgMar w:top="1440" w:right="1440" w:bottom="1440" w:left="1440" w:header="720" w:footer="720" w:gutter="0"/>
       <w:cols w:space="720"/>
@@ -238,6 +1323,296 @@
 <file path=word/numbering.xml><?xml version="1.0" encoding="utf-8"?>
 <w:numbering xmlns:wpc="http://schemas.microsoft.com/office/word/2010/wordprocessingCanvas" xmlns:cx="http://schemas.microsoft.com/office/drawing/2014/chartex" xmlns:cx1="http://schemas.microsoft.com/office/drawing/2015/9/8/chartex" xmlns:cx2="http://schemas.microsoft.com/office/drawing/2015/10/21/chartex" xmlns:cx3="http://schemas.microsoft.com/office/drawing/2016/5/9/chartex" xmlns:cx4="http://schemas.microsoft.com/office/drawing/2016/5/10/chartex" xmlns:cx5="http://schemas.microsoft.com/office/drawing/2016/5/11/chartex" xmlns:cx6="http://schemas.microsoft.com/office/drawing/2016/5/12/chartex" xmlns:cx7="http://schemas.microsoft.com/office/drawing/2016/5/13/chartex" xmlns:cx8="http://schemas.microsoft.com/office/drawing/2016/5/14/chartex" xmlns:mc="http://schemas.openxmlformats.org/markup-compatibility/2006" xmlns:aink="http://schemas.microsoft.com/office/drawing/2016/ink" xmlns:am3d="http://schemas.microsoft.com/office/drawing/2017/model3d" xmlns:o="urn:schemas-microsoft-com:office:office" xmlns:r="http://schemas.openxmlformats.org/officeDocument/2006/relationships" xmlns:m="http://schemas.openxmlformats.org/officeDocument/2006/math" xmlns:v="urn:schemas-microsoft-com:vml" xmlns:wp14="http://schemas.microsoft.com/office/word/2010/wordprocessingDrawing" xmlns:wp="http://schemas.openxmlformats.org/drawingml/2006/wordprocessingDrawing" xmlns:w10="urn:schemas-microsoft-com:office:word" xmlns:w="http://schemas.openxmlformats.org/wordprocessingml/2006/main" xmlns:w14="http://schemas.microsoft.com/office/word/2010/wordml" xmlns:w15="http://schemas.microsoft.com/office/word/2012/wordml" xmlns:w16cid="http://schemas.microsoft.com/office/word/2016/wordml/cid" xmlns:w16se="http://schemas.microsoft.com/office/word/2015/wordml/symex" xmlns:wpg="http://schemas.microsoft.com/office/word/2010/wordprocessingGroup" xmlns:wpi="http://schemas.microsoft.com/office/word/2010/wordprocessingInk" xmlns:wne="http://schemas.microsoft.com/office/word/2006/wordml" xmlns:wps="http://schemas.microsoft.com/office/word/2010/wordprocessingShape" mc:Ignorable="w14 w15 w16se w16cid wp14">
   <w:abstractNum w:abstractNumId="0" w15:restartNumberingAfterBreak="0">
+    <w:nsid w:val="0CC80887"/>
+    <w:multiLevelType w:val="hybridMultilevel"/>
+    <w:tmpl w:val="CA9A3336"/>
+    <w:lvl w:ilvl="0" w:tplc="0409000F">
+      <w:start w:val="1"/>
+      <w:numFmt w:val="decimal"/>
+      <w:lvlText w:val="%1."/>
+      <w:lvlJc w:val="left"/>
+      <w:pPr>
+        <w:ind w:left="720" w:hanging="360"/>
+      </w:pPr>
+      <w:rPr>
+        <w:rFonts w:hint="default"/>
+      </w:rPr>
+    </w:lvl>
+    <w:lvl w:ilvl="1" w:tplc="04090019" w:tentative="1">
+      <w:start w:val="1"/>
+      <w:numFmt w:val="lowerLetter"/>
+      <w:lvlText w:val="%2."/>
+      <w:lvlJc w:val="left"/>
+      <w:pPr>
+        <w:ind w:left="1440" w:hanging="360"/>
+      </w:pPr>
+    </w:lvl>
+    <w:lvl w:ilvl="2" w:tplc="0409001B" w:tentative="1">
+      <w:start w:val="1"/>
+      <w:numFmt w:val="lowerRoman"/>
+      <w:lvlText w:val="%3."/>
+      <w:lvlJc w:val="right"/>
+      <w:pPr>
+        <w:ind w:left="2160" w:hanging="180"/>
+      </w:pPr>
+    </w:lvl>
+    <w:lvl w:ilvl="3" w:tplc="0409000F" w:tentative="1">
+      <w:start w:val="1"/>
+      <w:numFmt w:val="decimal"/>
+      <w:lvlText w:val="%4."/>
+      <w:lvlJc w:val="left"/>
+      <w:pPr>
+        <w:ind w:left="2880" w:hanging="360"/>
+      </w:pPr>
+    </w:lvl>
+    <w:lvl w:ilvl="4" w:tplc="04090019" w:tentative="1">
+      <w:start w:val="1"/>
+      <w:numFmt w:val="lowerLetter"/>
+      <w:lvlText w:val="%5."/>
+      <w:lvlJc w:val="left"/>
+      <w:pPr>
+        <w:ind w:left="3600" w:hanging="360"/>
+      </w:pPr>
+    </w:lvl>
+    <w:lvl w:ilvl="5" w:tplc="0409001B" w:tentative="1">
+      <w:start w:val="1"/>
+      <w:numFmt w:val="lowerRoman"/>
+      <w:lvlText w:val="%6."/>
+      <w:lvlJc w:val="right"/>
+      <w:pPr>
+        <w:ind w:left="4320" w:hanging="180"/>
+      </w:pPr>
+    </w:lvl>
+    <w:lvl w:ilvl="6" w:tplc="0409000F" w:tentative="1">
+      <w:start w:val="1"/>
+      <w:numFmt w:val="decimal"/>
+      <w:lvlText w:val="%7."/>
+      <w:lvlJc w:val="left"/>
+      <w:pPr>
+        <w:ind w:left="5040" w:hanging="360"/>
+      </w:pPr>
+    </w:lvl>
+    <w:lvl w:ilvl="7" w:tplc="04090019" w:tentative="1">
+      <w:start w:val="1"/>
+      <w:numFmt w:val="lowerLetter"/>
+      <w:lvlText w:val="%8."/>
+      <w:lvlJc w:val="left"/>
+      <w:pPr>
+        <w:ind w:left="5760" w:hanging="360"/>
+      </w:pPr>
+    </w:lvl>
+    <w:lvl w:ilvl="8" w:tplc="0409001B" w:tentative="1">
+      <w:start w:val="1"/>
+      <w:numFmt w:val="lowerRoman"/>
+      <w:lvlText w:val="%9."/>
+      <w:lvlJc w:val="right"/>
+      <w:pPr>
+        <w:ind w:left="6480" w:hanging="180"/>
+      </w:pPr>
+    </w:lvl>
+  </w:abstractNum>
+  <w:abstractNum w:abstractNumId="1" w15:restartNumberingAfterBreak="0">
+    <w:nsid w:val="5E90728C"/>
+    <w:multiLevelType w:val="hybridMultilevel"/>
+    <w:tmpl w:val="185A74A4"/>
+    <w:lvl w:ilvl="0" w:tplc="176252FC">
+      <w:numFmt w:val="bullet"/>
+      <w:lvlText w:val=""/>
+      <w:lvlJc w:val="left"/>
+      <w:pPr>
+        <w:ind w:left="720" w:hanging="360"/>
+      </w:pPr>
+      <w:rPr>
+        <w:rFonts w:ascii="Symbol" w:eastAsiaTheme="minorHAnsi" w:hAnsi="Symbol" w:cstheme="minorBidi" w:hint="default"/>
+      </w:rPr>
+    </w:lvl>
+    <w:lvl w:ilvl="1" w:tplc="04090003" w:tentative="1">
+      <w:start w:val="1"/>
+      <w:numFmt w:val="bullet"/>
+      <w:lvlText w:val="o"/>
+      <w:lvlJc w:val="left"/>
+      <w:pPr>
+        <w:ind w:left="1440" w:hanging="360"/>
+      </w:pPr>
+      <w:rPr>
+        <w:rFonts w:ascii="Courier New" w:hAnsi="Courier New" w:cs="Courier New" w:hint="default"/>
+      </w:rPr>
+    </w:lvl>
+    <w:lvl w:ilvl="2" w:tplc="04090005" w:tentative="1">
+      <w:start w:val="1"/>
+      <w:numFmt w:val="bullet"/>
+      <w:lvlText w:val=""/>
+      <w:lvlJc w:val="left"/>
+      <w:pPr>
+        <w:ind w:left="2160" w:hanging="360"/>
+      </w:pPr>
+      <w:rPr>
+        <w:rFonts w:ascii="Wingdings" w:hAnsi="Wingdings" w:hint="default"/>
+      </w:rPr>
+    </w:lvl>
+    <w:lvl w:ilvl="3" w:tplc="04090001" w:tentative="1">
+      <w:start w:val="1"/>
+      <w:numFmt w:val="bullet"/>
+      <w:lvlText w:val=""/>
+      <w:lvlJc w:val="left"/>
+      <w:pPr>
+        <w:ind w:left="2880" w:hanging="360"/>
+      </w:pPr>
+      <w:rPr>
+        <w:rFonts w:ascii="Symbol" w:hAnsi="Symbol" w:hint="default"/>
+      </w:rPr>
+    </w:lvl>
+    <w:lvl w:ilvl="4" w:tplc="04090003" w:tentative="1">
+      <w:start w:val="1"/>
+      <w:numFmt w:val="bullet"/>
+      <w:lvlText w:val="o"/>
+      <w:lvlJc w:val="left"/>
+      <w:pPr>
+        <w:ind w:left="3600" w:hanging="360"/>
+      </w:pPr>
+      <w:rPr>
+        <w:rFonts w:ascii="Courier New" w:hAnsi="Courier New" w:cs="Courier New" w:hint="default"/>
+      </w:rPr>
+    </w:lvl>
+    <w:lvl w:ilvl="5" w:tplc="04090005" w:tentative="1">
+      <w:start w:val="1"/>
+      <w:numFmt w:val="bullet"/>
+      <w:lvlText w:val=""/>
+      <w:lvlJc w:val="left"/>
+      <w:pPr>
+        <w:ind w:left="4320" w:hanging="360"/>
+      </w:pPr>
+      <w:rPr>
+        <w:rFonts w:ascii="Wingdings" w:hAnsi="Wingdings" w:hint="default"/>
+      </w:rPr>
+    </w:lvl>
+    <w:lvl w:ilvl="6" w:tplc="04090001" w:tentative="1">
+      <w:start w:val="1"/>
+      <w:numFmt w:val="bullet"/>
+      <w:lvlText w:val=""/>
+      <w:lvlJc w:val="left"/>
+      <w:pPr>
+        <w:ind w:left="5040" w:hanging="360"/>
+      </w:pPr>
+      <w:rPr>
+        <w:rFonts w:ascii="Symbol" w:hAnsi="Symbol" w:hint="default"/>
+      </w:rPr>
+    </w:lvl>
+    <w:lvl w:ilvl="7" w:tplc="04090003" w:tentative="1">
+      <w:start w:val="1"/>
+      <w:numFmt w:val="bullet"/>
+      <w:lvlText w:val="o"/>
+      <w:lvlJc w:val="left"/>
+      <w:pPr>
+        <w:ind w:left="5760" w:hanging="360"/>
+      </w:pPr>
+      <w:rPr>
+        <w:rFonts w:ascii="Courier New" w:hAnsi="Courier New" w:cs="Courier New" w:hint="default"/>
+      </w:rPr>
+    </w:lvl>
+    <w:lvl w:ilvl="8" w:tplc="04090005" w:tentative="1">
+      <w:start w:val="1"/>
+      <w:numFmt w:val="bullet"/>
+      <w:lvlText w:val=""/>
+      <w:lvlJc w:val="left"/>
+      <w:pPr>
+        <w:ind w:left="6480" w:hanging="360"/>
+      </w:pPr>
+      <w:rPr>
+        <w:rFonts w:ascii="Wingdings" w:hAnsi="Wingdings" w:hint="default"/>
+      </w:rPr>
+    </w:lvl>
+  </w:abstractNum>
+  <w:abstractNum w:abstractNumId="2" w15:restartNumberingAfterBreak="0">
+    <w:nsid w:val="750B74C5"/>
+    <w:multiLevelType w:val="hybridMultilevel"/>
+    <w:tmpl w:val="9C4C8718"/>
+    <w:lvl w:ilvl="0" w:tplc="0409000F">
+      <w:start w:val="1"/>
+      <w:numFmt w:val="decimal"/>
+      <w:lvlText w:val="%1."/>
+      <w:lvlJc w:val="left"/>
+      <w:pPr>
+        <w:ind w:left="720" w:hanging="360"/>
+      </w:pPr>
+      <w:rPr>
+        <w:rFonts w:hint="default"/>
+      </w:rPr>
+    </w:lvl>
+    <w:lvl w:ilvl="1" w:tplc="04090019" w:tentative="1">
+      <w:start w:val="1"/>
+      <w:numFmt w:val="lowerLetter"/>
+      <w:lvlText w:val="%2."/>
+      <w:lvlJc w:val="left"/>
+      <w:pPr>
+        <w:ind w:left="1440" w:hanging="360"/>
+      </w:pPr>
+    </w:lvl>
+    <w:lvl w:ilvl="2" w:tplc="0409001B" w:tentative="1">
+      <w:start w:val="1"/>
+      <w:numFmt w:val="lowerRoman"/>
+      <w:lvlText w:val="%3."/>
+      <w:lvlJc w:val="right"/>
+      <w:pPr>
+        <w:ind w:left="2160" w:hanging="180"/>
+      </w:pPr>
+    </w:lvl>
+    <w:lvl w:ilvl="3" w:tplc="0409000F" w:tentative="1">
+      <w:start w:val="1"/>
+      <w:numFmt w:val="decimal"/>
+      <w:lvlText w:val="%4."/>
+      <w:lvlJc w:val="left"/>
+      <w:pPr>
+        <w:ind w:left="2880" w:hanging="360"/>
+      </w:pPr>
+    </w:lvl>
+    <w:lvl w:ilvl="4" w:tplc="04090019" w:tentative="1">
+      <w:start w:val="1"/>
+      <w:numFmt w:val="lowerLetter"/>
+      <w:lvlText w:val="%5."/>
+      <w:lvlJc w:val="left"/>
+      <w:pPr>
+        <w:ind w:left="3600" w:hanging="360"/>
+      </w:pPr>
+    </w:lvl>
+    <w:lvl w:ilvl="5" w:tplc="0409001B" w:tentative="1">
+      <w:start w:val="1"/>
+      <w:numFmt w:val="lowerRoman"/>
+      <w:lvlText w:val="%6."/>
+      <w:lvlJc w:val="right"/>
+      <w:pPr>
+        <w:ind w:left="4320" w:hanging="180"/>
+      </w:pPr>
+    </w:lvl>
+    <w:lvl w:ilvl="6" w:tplc="0409000F" w:tentative="1">
+      <w:start w:val="1"/>
+      <w:numFmt w:val="decimal"/>
+      <w:lvlText w:val="%7."/>
+      <w:lvlJc w:val="left"/>
+      <w:pPr>
+        <w:ind w:left="5040" w:hanging="360"/>
+      </w:pPr>
+    </w:lvl>
+    <w:lvl w:ilvl="7" w:tplc="04090019" w:tentative="1">
+      <w:start w:val="1"/>
+      <w:numFmt w:val="lowerLetter"/>
+      <w:lvlText w:val="%8."/>
+      <w:lvlJc w:val="left"/>
+      <w:pPr>
+        <w:ind w:left="5760" w:hanging="360"/>
+      </w:pPr>
+    </w:lvl>
+    <w:lvl w:ilvl="8" w:tplc="0409001B" w:tentative="1">
+      <w:start w:val="1"/>
+      <w:numFmt w:val="lowerRoman"/>
+      <w:lvlText w:val="%9."/>
+      <w:lvlJc w:val="right"/>
+      <w:pPr>
+        <w:ind w:left="6480" w:hanging="180"/>
+      </w:pPr>
+    </w:lvl>
+  </w:abstractNum>
+  <w:abstractNum w:abstractNumId="3" w15:restartNumberingAfterBreak="0">
     <w:nsid w:val="7D0B6E23"/>
     <w:multiLevelType w:val="hybridMultilevel"/>
     <w:tmpl w:val="356011FE"/>
@@ -350,6 +1725,15 @@
     </w:lvl>
   </w:abstractNum>
   <w:num w:numId="1">
+    <w:abstractNumId w:val="3"/>
+  </w:num>
+  <w:num w:numId="2">
+    <w:abstractNumId w:val="1"/>
+  </w:num>
+  <w:num w:numId="3">
+    <w:abstractNumId w:val="2"/>
+  </w:num>
+  <w:num w:numId="4">
     <w:abstractNumId w:val="0"/>
   </w:num>
 </w:numbering>
@@ -833,6 +2217,29 @@
       <w:contextualSpacing/>
     </w:pPr>
   </w:style>
+  <w:style w:type="character" w:styleId="Hyperlink">
+    <w:name w:val="Hyperlink"/>
+    <w:basedOn w:val="DefaultParagraphFont"/>
+    <w:uiPriority w:val="99"/>
+    <w:unhideWhenUsed/>
+    <w:rsid w:val="00706F47"/>
+    <w:rPr>
+      <w:color w:val="0563C1" w:themeColor="hyperlink"/>
+      <w:u w:val="single"/>
+    </w:rPr>
+  </w:style>
+  <w:style w:type="character" w:styleId="UnresolvedMention">
+    <w:name w:val="Unresolved Mention"/>
+    <w:basedOn w:val="DefaultParagraphFont"/>
+    <w:uiPriority w:val="99"/>
+    <w:semiHidden/>
+    <w:unhideWhenUsed/>
+    <w:rsid w:val="00706F47"/>
+    <w:rPr>
+      <w:color w:val="605E5C"/>
+      <w:shd w:val="clear" w:color="auto" w:fill="E1DFDD"/>
+    </w:rPr>
+  </w:style>
 </w:styles>
 </file>
 

</xml_diff>

<commit_message>
updated 'How To' section of document (hosted website on github)
</commit_message>
<xml_diff>
--- a/FinalProjectReport_Part1.docx
+++ b/FinalProjectReport_Part1.docx
@@ -101,23 +101,7 @@
         <w:t xml:space="preserve">of this task. </w:t>
       </w:r>
       <w:r>
-        <w:t xml:space="preserve">Obviously the simplest and least-overhead way of implementing a fake website would be using a mixture of html, </w:t>
-      </w:r>
-      <w:proofErr w:type="spellStart"/>
-      <w:r>
-        <w:t>css</w:t>
-      </w:r>
-      <w:proofErr w:type="spellEnd"/>
-      <w:r>
-        <w:t xml:space="preserve">, and </w:t>
-      </w:r>
-      <w:proofErr w:type="spellStart"/>
-      <w:r>
-        <w:t>javascript</w:t>
-      </w:r>
-      <w:proofErr w:type="spellEnd"/>
-      <w:r>
-        <w:t xml:space="preserve">. </w:t>
+        <w:t xml:space="preserve">Obviously the simplest and least-overhead way of implementing a fake website would be using a mixture of html, css, and javascript. </w:t>
       </w:r>
       <w:r>
         <w:t xml:space="preserve">This simplifies </w:t>
@@ -132,23 +116,7 @@
         <w:t xml:space="preserve">A large framework is not needed for a one-page site like this one, however, this is what exposed the problem. </w:t>
       </w:r>
       <w:r>
-        <w:t xml:space="preserve">Using solely html, </w:t>
-      </w:r>
-      <w:proofErr w:type="spellStart"/>
-      <w:r>
-        <w:t>css</w:t>
-      </w:r>
-      <w:proofErr w:type="spellEnd"/>
-      <w:r>
-        <w:t xml:space="preserve">, and </w:t>
-      </w:r>
-      <w:proofErr w:type="spellStart"/>
-      <w:r>
-        <w:t>javascript</w:t>
-      </w:r>
-      <w:proofErr w:type="spellEnd"/>
-      <w:r>
-        <w:t>, there is no built-in database structure.</w:t>
+        <w:t>Using solely html, css, and javascript, there is no built-in database structure.</w:t>
       </w:r>
       <w:r>
         <w:t xml:space="preserve"> The main problem was figuring out </w:t>
@@ -160,15 +128,7 @@
         <w:t xml:space="preserve">be able to accept communications </w:t>
       </w:r>
       <w:r>
-        <w:t xml:space="preserve">from </w:t>
-      </w:r>
-      <w:proofErr w:type="spellStart"/>
-      <w:r>
-        <w:t>javascript</w:t>
-      </w:r>
-      <w:proofErr w:type="spellEnd"/>
-      <w:r>
-        <w:t xml:space="preserve"> protocol. </w:t>
+        <w:t xml:space="preserve">from javascript protocol. </w:t>
       </w:r>
       <w:r>
         <w:t xml:space="preserve"> </w:t>
@@ -178,22 +138,7 @@
       </w:r>
       <w:r>
         <w:br/>
-      </w:r>
-      <w:proofErr w:type="spellStart"/>
-      <w:r>
-        <w:t>Javascript</w:t>
-      </w:r>
-      <w:proofErr w:type="spellEnd"/>
-      <w:r>
-        <w:t xml:space="preserve"> was having issues connecting directly to the database. The challenging part to this issue was the lack of documentation on the web and the lack of error messages using </w:t>
-      </w:r>
-      <w:proofErr w:type="spellStart"/>
-      <w:r>
-        <w:t>javascript</w:t>
-      </w:r>
-      <w:proofErr w:type="spellEnd"/>
-      <w:r>
-        <w:t xml:space="preserve">. </w:t>
+        <w:t xml:space="preserve">Javascript was having issues connecting directly to the database. The challenging part to this issue was the lack of documentation on the web and the lack of error messages using javascript. </w:t>
       </w:r>
     </w:p>
     <w:p>
@@ -224,31 +169,10 @@
         <w:t xml:space="preserve">Luckily, one of the first attempts of database connection was successful. </w:t>
       </w:r>
       <w:r>
-        <w:t xml:space="preserve">From extensive use with Ajax calls, it could be inferred that data could be transported to an excel file considering Ajax calls are made within </w:t>
-      </w:r>
-      <w:proofErr w:type="spellStart"/>
-      <w:r>
-        <w:t>javascript</w:t>
-      </w:r>
-      <w:proofErr w:type="spellEnd"/>
-      <w:r>
-        <w:t xml:space="preserve">. </w:t>
-      </w:r>
-      <w:proofErr w:type="gramStart"/>
-      <w:r>
-        <w:t>As long as</w:t>
-      </w:r>
-      <w:proofErr w:type="gramEnd"/>
-      <w:r>
-        <w:t xml:space="preserve"> the information from the form could be extracted into a </w:t>
-      </w:r>
-      <w:proofErr w:type="spellStart"/>
-      <w:r>
-        <w:t>javascript</w:t>
-      </w:r>
-      <w:proofErr w:type="spellEnd"/>
-      <w:r>
-        <w:t xml:space="preserve"> function, that same information, in theory, will be able to be transported </w:t>
+        <w:t xml:space="preserve">From extensive use with Ajax calls, it could be inferred that data could be transported to an excel file considering Ajax calls are made within javascript. </w:t>
+      </w:r>
+      <w:r>
+        <w:t xml:space="preserve">As long as the information from the form could be extracted into a javascript function, that same information, in theory, will be able to be transported </w:t>
       </w:r>
       <w:r>
         <w:t xml:space="preserve">across a network. </w:t>
@@ -269,34 +193,10 @@
         <w:t xml:space="preserve">The server-side storage application chosen was Google Sheets. </w:t>
       </w:r>
       <w:r>
-        <w:t xml:space="preserve">The desired process begins with extracting the individual’s information form a simple web form. That information was then processed inside a </w:t>
-      </w:r>
-      <w:proofErr w:type="spellStart"/>
-      <w:r>
-        <w:t>javascript</w:t>
-      </w:r>
-      <w:proofErr w:type="spellEnd"/>
-      <w:r>
-        <w:t xml:space="preserve"> method. This </w:t>
-      </w:r>
-      <w:proofErr w:type="spellStart"/>
-      <w:r>
-        <w:t>javascript</w:t>
-      </w:r>
-      <w:proofErr w:type="spellEnd"/>
-      <w:r>
-        <w:t xml:space="preserve"> method checks to make sure all fields are filled with data and removes all characters of the password except for the first and last character (otherwise, this is illegal). </w:t>
-      </w:r>
-      <w:r>
-        <w:t xml:space="preserve">After the data is processed, the </w:t>
-      </w:r>
-      <w:proofErr w:type="spellStart"/>
-      <w:r>
-        <w:t>javascript</w:t>
-      </w:r>
-      <w:proofErr w:type="spellEnd"/>
-      <w:r>
-        <w:t xml:space="preserve"> method </w:t>
+        <w:t xml:space="preserve">The desired process begins with extracting the individual’s information form a simple web form. That information was then processed inside a javascript method. This javascript method checks to make sure all fields are filled with data and removes all characters of the password except for the first and last character (otherwise, this is illegal). </w:t>
+      </w:r>
+      <w:r>
+        <w:t xml:space="preserve">After the data is processed, the javascript method </w:t>
       </w:r>
       <w:r>
         <w:t xml:space="preserve">then places the data into an Ajax method and sends the data to the Google Sheet database. </w:t>
@@ -318,15 +218,7 @@
       </w:r>
       <w:r>
         <w:lastRenderedPageBreak/>
-        <w:t xml:space="preserve">sent successfully to a Google Form. After a Google Form was implemented, that form was set to send data to the Google Sheets database that was previously implemented. Via Ajax through </w:t>
-      </w:r>
-      <w:proofErr w:type="spellStart"/>
-      <w:r>
-        <w:t>javascript</w:t>
-      </w:r>
-      <w:proofErr w:type="spellEnd"/>
-      <w:r>
-        <w:t>, data was successfully sent and received by the Google Form. The Google Form’s text variables were filled with the Ajax data and</w:t>
+        <w:t>sent successfully to a Google Form. After a Google Form was implemented, that form was set to send data to the Google Sheets database that was previously implemented. Via Ajax through javascript, data was successfully sent and received by the Google Form. The Google Form’s text variables were filled with the Ajax data and</w:t>
       </w:r>
       <w:r>
         <w:t xml:space="preserve"> successfully</w:t>
@@ -442,11 +334,9 @@
           <w:numId w:val="2"/>
         </w:numPr>
       </w:pPr>
-      <w:proofErr w:type="spellStart"/>
       <w:r>
         <w:t>Github</w:t>
       </w:r>
-      <w:proofErr w:type="spellEnd"/>
     </w:p>
     <w:p>
       <w:pPr>
@@ -943,13 +833,8 @@
       <w:r>
         <w:t xml:space="preserve">. </w:t>
       </w:r>
-      <w:proofErr w:type="gramStart"/>
-      <w:r>
-        <w:t>The final result</w:t>
-      </w:r>
-      <w:proofErr w:type="gramEnd"/>
-      <w:r>
-        <w:t xml:space="preserve"> lies within the Google Sheet. The Google Sheet contains the</w:t>
+      <w:r>
+        <w:t>The final result lies within the Google Sheet. The Google Sheet contains the</w:t>
       </w:r>
       <w:r>
         <w:t xml:space="preserve"> username entered, the password entered, and a timestamp of when the entry took place. </w:t>
@@ -1078,16 +963,11 @@
           <w:numId w:val="2"/>
         </w:numPr>
       </w:pPr>
-      <w:proofErr w:type="spellStart"/>
-      <w:r>
-        <w:t>G</w:t>
-      </w:r>
-      <w:r>
-        <w:t>ithub</w:t>
-      </w:r>
-      <w:proofErr w:type="spellEnd"/>
-      <w:r>
-        <w:t xml:space="preserve"> repository: </w:t>
+      <w:r>
+        <w:t>Phishing website link</w:t>
+      </w:r>
+      <w:r>
+        <w:t xml:space="preserve">: </w:t>
       </w:r>
       <w:r>
         <w:br/>
@@ -1097,12 +977,14 @@
           <w:rPr>
             <w:rStyle w:val="Hyperlink"/>
           </w:rPr>
-          <w:t>https://github.com/24hawkman/PlentyOfPhish</w:t>
+          <w:t>https://24hawkman.github.io/PlentyOfPhish/</w:t>
         </w:r>
       </w:hyperlink>
-      <w:r>
-        <w:br/>
-      </w:r>
+    </w:p>
+    <w:p>
+      <w:pPr>
+        <w:pStyle w:val="ListParagraph"/>
+      </w:pPr>
     </w:p>
     <w:p>
       <w:pPr>
@@ -1123,123 +1005,110 @@
           <w:rPr>
             <w:rStyle w:val="Hyperlink"/>
           </w:rPr>
-          <w:t>h</w:t>
+          <w:t>https://docs.google.com/spreadsheets/d/1AWcYJunnufHZI087lDlxzJXtkBbxMfkW3Cqm9MfVkhE/edit?usp=sharing</w:t>
         </w:r>
-        <w:bookmarkStart w:id="0" w:name="_GoBack"/>
-        <w:bookmarkEnd w:id="0"/>
+      </w:hyperlink>
+      <w:r>
+        <w:br/>
+      </w:r>
+    </w:p>
+    <w:p>
+      <w:pPr>
+        <w:rPr>
+          <w:b/>
+          <w:bCs/>
+        </w:rPr>
+      </w:pPr>
+    </w:p>
+    <w:p>
+      <w:r>
+        <w:t>Pretend as if the below information is an email you received regarding your Instagram account:</w:t>
+      </w:r>
+      <w:r>
+        <w:br/>
+      </w:r>
+      <w:r>
+        <w:br/>
+        <w:t>*************************************************************************************</w:t>
+      </w:r>
+    </w:p>
+    <w:p>
+      <w:r>
+        <w:br/>
+      </w:r>
+      <w:r>
+        <w:t xml:space="preserve">Attention Instagram user, </w:t>
+      </w:r>
+    </w:p>
+    <w:p>
+      <w:pPr>
+        <w:pStyle w:val="ListParagraph"/>
+      </w:pPr>
+      <w:r>
+        <w:t xml:space="preserve">We have identified suspicious </w:t>
+      </w:r>
+      <w:r>
+        <w:t xml:space="preserve">activity regarding your login information. </w:t>
+      </w:r>
+      <w:r>
+        <w:t>Our findings have identified a possible breach attempt of your account</w:t>
+      </w:r>
+      <w:r>
+        <w:t xml:space="preserve">, and as a result we have temporarily locked your account. </w:t>
+      </w:r>
+      <w:r>
+        <w:br/>
+      </w:r>
+      <w:r>
+        <w:br/>
+        <w:t>To unlock your account</w:t>
+      </w:r>
+      <w:r>
+        <w:t>, click the following link and enter your account information:</w:t>
+      </w:r>
+      <w:r>
+        <w:br/>
+      </w:r>
+      <w:hyperlink r:id="rId13" w:history="1">
         <w:r>
           <w:rPr>
             <w:rStyle w:val="Hyperlink"/>
           </w:rPr>
-          <w:t>ttps://docs.google.com/spreadsheets/d/1AWcYJunnufHZI087lDlxzJXtkBbxMfkW3Cqm9MfVkhE/edit?usp=sharing</w:t>
+          <w:t>https://24hawkman.github.io/PlentyOfPhish/</w:t>
         </w:r>
       </w:hyperlink>
+    </w:p>
+    <w:p/>
+    <w:p>
+      <w:r>
+        <w:t>*************************************************************************************</w:t>
+      </w:r>
       <w:r>
         <w:br/>
       </w:r>
-    </w:p>
-    <w:p>
-      <w:pPr>
-        <w:rPr>
-          <w:b/>
-          <w:bCs/>
-        </w:rPr>
-      </w:pPr>
-    </w:p>
-    <w:p>
-      <w:pPr>
-        <w:pStyle w:val="ListParagraph"/>
-        <w:numPr>
-          <w:ilvl w:val="0"/>
-          <w:numId w:val="4"/>
-        </w:numPr>
-        <w:rPr>
-          <w:b/>
-          <w:bCs/>
-        </w:rPr>
-      </w:pPr>
-      <w:r>
-        <w:t xml:space="preserve">Clone the repo: </w:t>
-      </w:r>
       <w:r>
         <w:br/>
-        <w:t xml:space="preserve">git clone </w:t>
-      </w:r>
-      <w:r>
-        <w:t>https://github.com/24hawkman/PlentyOfPhish</w:t>
-      </w:r>
-      <w:r>
-        <w:t xml:space="preserve"> </w:t>
-      </w:r>
-      <w:r>
-        <w:br/>
-      </w:r>
-      <w:r>
-        <w:br/>
-      </w:r>
-    </w:p>
-    <w:p>
-      <w:pPr>
-        <w:pStyle w:val="ListParagraph"/>
-        <w:numPr>
-          <w:ilvl w:val="0"/>
-          <w:numId w:val="4"/>
-        </w:numPr>
-        <w:rPr>
-          <w:b/>
-          <w:bCs/>
-        </w:rPr>
-      </w:pPr>
-      <w:r>
-        <w:t>Open Main.html in your web browser (I used Google Chrome)</w:t>
-      </w:r>
-      <w:r>
-        <w:br/>
-      </w:r>
-      <w:r>
-        <w:br/>
-      </w:r>
-    </w:p>
-    <w:p>
-      <w:pPr>
-        <w:pStyle w:val="ListParagraph"/>
-        <w:numPr>
-          <w:ilvl w:val="0"/>
-          <w:numId w:val="4"/>
-        </w:numPr>
-        <w:rPr>
-          <w:b/>
-          <w:bCs/>
-        </w:rPr>
-      </w:pPr>
-      <w:r>
-        <w:t>Enter information on the mock phishing website. Submit</w:t>
-      </w:r>
-      <w:r>
-        <w:br/>
-      </w:r>
-      <w:r>
-        <w:br/>
-      </w:r>
-    </w:p>
-    <w:p>
-      <w:pPr>
-        <w:pStyle w:val="ListParagraph"/>
-        <w:numPr>
-          <w:ilvl w:val="0"/>
-          <w:numId w:val="4"/>
-        </w:numPr>
-        <w:rPr>
-          <w:b/>
-          <w:bCs/>
-        </w:rPr>
-      </w:pPr>
-      <w:r>
-        <w:t>Once submitted, your information will be recorded into the Google Sheets database (accessible by link provided above)</w:t>
+      </w:r>
+      <w:r>
+        <w:t>Visit the website and fill out your information. Once sub</w:t>
+      </w:r>
+      <w:bookmarkStart w:id="0" w:name="_GoBack"/>
+      <w:bookmarkEnd w:id="0"/>
+      <w:r>
+        <w:t xml:space="preserve">mitted, your data </w:t>
+      </w:r>
+      <w:r>
+        <w:t xml:space="preserve">will be recorded into the Google Sheets database. You can view the database by clicking the database </w:t>
+      </w:r>
+      <w:r>
+        <w:t xml:space="preserve">provided </w:t>
+      </w:r>
+      <w:r>
+        <w:t xml:space="preserve">link above. </w:t>
       </w:r>
     </w:p>
     <w:sectPr>
-      <w:headerReference w:type="default" r:id="rId13"/>
+      <w:headerReference w:type="default" r:id="rId14"/>
       <w:pgSz w:w="12240" w:h="15840"/>
       <w:pgMar w:top="1440" w:right="1440" w:bottom="1440" w:left="1440" w:header="720" w:footer="720" w:gutter="0"/>
       <w:cols w:space="720"/>
@@ -1862,6 +1731,7 @@
     <w:lsdException w:name="HTML Sample" w:semiHidden="1" w:unhideWhenUsed="1"/>
     <w:lsdException w:name="HTML Typewriter" w:semiHidden="1" w:unhideWhenUsed="1"/>
     <w:lsdException w:name="HTML Variable" w:semiHidden="1" w:unhideWhenUsed="1"/>
+    <w:lsdException w:name="Normal Table" w:semiHidden="1" w:unhideWhenUsed="1"/>
     <w:lsdException w:name="annotation subject" w:semiHidden="1" w:unhideWhenUsed="1"/>
     <w:lsdException w:name="No List" w:semiHidden="1" w:unhideWhenUsed="1"/>
     <w:lsdException w:name="Outline List 1" w:semiHidden="1" w:unhideWhenUsed="1"/>
@@ -1908,8 +1778,10 @@
     <w:lsdException w:name="Table Subtle 2" w:semiHidden="1" w:unhideWhenUsed="1"/>
     <w:lsdException w:name="Table Web 1" w:semiHidden="1" w:unhideWhenUsed="1"/>
     <w:lsdException w:name="Table Web 2" w:semiHidden="1" w:unhideWhenUsed="1"/>
+    <w:lsdException w:name="Table Web 3" w:semiHidden="1" w:unhideWhenUsed="1"/>
     <w:lsdException w:name="Balloon Text" w:semiHidden="1" w:unhideWhenUsed="1"/>
     <w:lsdException w:name="Table Grid" w:uiPriority="39"/>
+    <w:lsdException w:name="Table Theme" w:semiHidden="1" w:unhideWhenUsed="1"/>
     <w:lsdException w:name="Placeholder Text" w:semiHidden="1"/>
     <w:lsdException w:name="No Spacing" w:uiPriority="1" w:qFormat="1"/>
     <w:lsdException w:name="Light Shading" w:uiPriority="60"/>

</xml_diff>